<commit_message>
added the test  plan document, and modified the functional specification by just editing the data format.
</commit_message>
<xml_diff>
--- a/Documents/Functional_Specification.docx
+++ b/Documents/Functional_Specification.docx
@@ -50,8 +50,26 @@
           <w:sz w:val="24"/>
           <w:szCs w:val="24"/>
         </w:rPr>
-        <w:t>Measuring 6DOF platform accuracy</w:t>
-      </w:r>
+        <w:t>MIDDLESEX PLATFORM ME</w:t>
+      </w:r>
+      <w:r>
+        <w:rPr>
+          <w:b/>
+          <w:sz w:val="24"/>
+          <w:szCs w:val="24"/>
+        </w:rPr>
+        <w:t>A</w:t>
+      </w:r>
+      <w:r>
+        <w:rPr>
+          <w:b/>
+          <w:sz w:val="24"/>
+          <w:szCs w:val="24"/>
+        </w:rPr>
+        <w:t>SURING SYSTEM</w:t>
+      </w:r>
+      <w:bookmarkStart w:id="0" w:name="_GoBack"/>
+      <w:bookmarkEnd w:id="0"/>
     </w:p>
     <w:p>
       <w:pPr>
@@ -138,6 +156,7 @@
           <w:docPartUnique/>
         </w:docPartObj>
       </w:sdtPr>
+      <w:sdtEndPr/>
       <w:sdtContent>
         <w:p>
           <w:pPr>
@@ -798,8 +817,6 @@
       <w:r>
         <w:br w:type="page"/>
       </w:r>
-      <w:bookmarkStart w:id="0" w:name="_GoBack"/>
-      <w:bookmarkEnd w:id="0"/>
     </w:p>
     <w:p/>
     <w:p>
@@ -1681,6 +1698,15 @@
       <w:r>
         <w:t xml:space="preserve"> </w:t>
       </w:r>
+      <w:r>
+        <w:t>H</w:t>
+      </w:r>
+      <w:r>
+        <w:t>,</w:t>
+      </w:r>
+      <w:r>
+        <w:t xml:space="preserve"> </w:t>
+      </w:r>
       <w:proofErr w:type="spellStart"/>
       <w:r>
         <w:t>xxxx</w:t>
@@ -1730,7 +1756,7 @@
       </w:r>
       <w:proofErr w:type="spellEnd"/>
       <w:r>
-        <w:t xml:space="preserve">, Angles </w:t>
+        <w:t xml:space="preserve">, </w:t>
       </w:r>
       <w:proofErr w:type="spellStart"/>
       <w:r>
@@ -2527,7 +2553,7 @@
             <w:bCs/>
             <w:noProof/>
           </w:rPr>
-          <w:t>1</w:t>
+          <w:t>9</w:t>
         </w:r>
         <w:r>
           <w:rPr>
@@ -4225,7 +4251,7 @@
 </file>
 
 <file path=customXml/itemProps1.xml><?xml version="1.0" encoding="utf-8"?>
-<ds:datastoreItem xmlns:ds="http://schemas.openxmlformats.org/officeDocument/2006/customXml" ds:itemID="{06F2E1A1-8E1A-40D7-9065-E3039EACF715}">
+<ds:datastoreItem xmlns:ds="http://schemas.openxmlformats.org/officeDocument/2006/customXml" ds:itemID="{0F4FA26A-06BC-4819-AE33-71A551566241}">
   <ds:schemaRefs>
     <ds:schemaRef ds:uri="http://schemas.openxmlformats.org/officeDocument/2006/bibliography"/>
   </ds:schemaRefs>

</xml_diff>